<commit_message>
nodemailer correction in error found
</commit_message>
<xml_diff>
--- a/Express.docx
+++ b/Express.docx
@@ -102,7 +102,19 @@
           <w:lang w:val="es-MX"/>
         </w:rPr>
         <w:br/>
-        <w:t>GITHUB REPOSITORY : [  ]</w:t>
+        <w:t xml:space="preserve">GITHUB REPOSITORY : [ </w:t>
+      </w:r>
+      <w:r>
+        <w:rPr>
+          <w:lang w:val="es-MX"/>
+        </w:rPr>
+        <w:t>https://github.com/AlanZavala/Lab08</w:t>
+      </w:r>
+      <w:r>
+        <w:rPr>
+          <w:lang w:val="es-MX"/>
+        </w:rPr>
+        <w:t xml:space="preserve"> ]</w:t>
       </w:r>
     </w:p>
     <w:p>

</xml_diff>